<commit_message>
new programs and synopsis update
</commit_message>
<xml_diff>
--- a/Report/Synopsis Combined.docx
+++ b/Report/Synopsis Combined.docx
@@ -23,6 +23,8 @@
         <w:pStyle w:val="TOC1"/>
         <w:rPr>
           <w:rFonts w:eastAsiaTheme="minorEastAsia"/>
+          <w:b w:val="0"/>
+          <w:bCs w:val="0"/>
           <w:noProof/>
           <w:lang w:eastAsia="en-IN"/>
         </w:rPr>
@@ -36,7 +38,7 @@
       <w:r>
         <w:fldChar w:fldCharType="separate"/>
       </w:r>
-      <w:hyperlink w:anchor="_Toc160826477" w:history="1">
+      <w:hyperlink w:anchor="_Toc160888265" w:history="1">
         <w:r>
           <w:rPr>
             <w:rStyle w:val="Hyperlink"/>
@@ -63,7 +65,7 @@
             <w:noProof/>
             <w:webHidden/>
           </w:rPr>
-          <w:instrText xml:space="preserve"> PAGEREF _Toc160826477 \h </w:instrText>
+          <w:instrText xml:space="preserve"> PAGEREF _Toc160888265 \h </w:instrText>
         </w:r>
         <w:r>
           <w:rPr>
@@ -99,11 +101,13 @@
         <w:pStyle w:val="TOC1"/>
         <w:rPr>
           <w:rFonts w:eastAsiaTheme="minorEastAsia"/>
+          <w:b w:val="0"/>
+          <w:bCs w:val="0"/>
           <w:noProof/>
           <w:lang w:eastAsia="en-IN"/>
         </w:rPr>
       </w:pPr>
-      <w:hyperlink w:anchor="_Toc160826478" w:history="1">
+      <w:hyperlink w:anchor="_Toc160888266" w:history="1">
         <w:r>
           <w:rPr>
             <w:rStyle w:val="Hyperlink"/>
@@ -130,7 +134,7 @@
             <w:noProof/>
             <w:webHidden/>
           </w:rPr>
-          <w:instrText xml:space="preserve"> PAGEREF _Toc160826478 \h </w:instrText>
+          <w:instrText xml:space="preserve"> PAGEREF _Toc160888266 \h </w:instrText>
         </w:r>
         <w:r>
           <w:rPr>
@@ -166,17 +170,19 @@
         <w:pStyle w:val="TOC1"/>
         <w:rPr>
           <w:rFonts w:eastAsiaTheme="minorEastAsia"/>
+          <w:b w:val="0"/>
+          <w:bCs w:val="0"/>
           <w:noProof/>
           <w:lang w:eastAsia="en-IN"/>
         </w:rPr>
       </w:pPr>
-      <w:hyperlink w:anchor="_Toc160826479" w:history="1">
+      <w:hyperlink w:anchor="_Toc160888267" w:history="1">
         <w:r>
           <w:rPr>
             <w:rStyle w:val="Hyperlink"/>
             <w:noProof/>
           </w:rPr>
-          <w:t>4. Hardware and Software Requirements</w:t>
+          <w:t>3. Methodology</w:t>
         </w:r>
         <w:r>
           <w:rPr>
@@ -197,7 +203,7 @@
             <w:noProof/>
             <w:webHidden/>
           </w:rPr>
-          <w:instrText xml:space="preserve"> PAGEREF _Toc160826479 \h </w:instrText>
+          <w:instrText xml:space="preserve"> PAGEREF _Toc160888267 \h </w:instrText>
         </w:r>
         <w:r>
           <w:rPr>
@@ -233,17 +239,19 @@
         <w:pStyle w:val="TOC1"/>
         <w:rPr>
           <w:rFonts w:eastAsiaTheme="minorEastAsia"/>
+          <w:b w:val="0"/>
+          <w:bCs w:val="0"/>
           <w:noProof/>
           <w:lang w:eastAsia="en-IN"/>
         </w:rPr>
       </w:pPr>
-      <w:hyperlink w:anchor="_Toc160826480" w:history="1">
+      <w:hyperlink w:anchor="_Toc160888268" w:history="1">
         <w:r>
           <w:rPr>
             <w:rStyle w:val="Hyperlink"/>
             <w:noProof/>
           </w:rPr>
-          <w:t>5. Resources and Limitations</w:t>
+          <w:t>4. Hardware and Software Requirements</w:t>
         </w:r>
         <w:r>
           <w:rPr>
@@ -264,7 +272,7 @@
             <w:noProof/>
             <w:webHidden/>
           </w:rPr>
-          <w:instrText xml:space="preserve"> PAGEREF _Toc160826480 \h </w:instrText>
+          <w:instrText xml:space="preserve"> PAGEREF _Toc160888268 \h </w:instrText>
         </w:r>
         <w:r>
           <w:rPr>
@@ -284,7 +292,7 @@
             <w:noProof/>
             <w:webHidden/>
           </w:rPr>
-          <w:t>4</w:t>
+          <w:t>3</w:t>
         </w:r>
         <w:r>
           <w:rPr>
@@ -300,16 +308,87 @@
         <w:pStyle w:val="TOC1"/>
         <w:rPr>
           <w:rFonts w:eastAsiaTheme="minorEastAsia"/>
+          <w:b w:val="0"/>
+          <w:bCs w:val="0"/>
           <w:noProof/>
           <w:lang w:eastAsia="en-IN"/>
         </w:rPr>
       </w:pPr>
-      <w:hyperlink w:anchor="_Toc160826481" w:history="1">
+      <w:hyperlink w:anchor="_Toc160888269" w:history="1">
         <w:r>
           <w:rPr>
             <w:rStyle w:val="Hyperlink"/>
             <w:noProof/>
           </w:rPr>
+          <w:t>5. Resources and Limitations</w:t>
+        </w:r>
+        <w:r>
+          <w:rPr>
+            <w:noProof/>
+            <w:webHidden/>
+          </w:rPr>
+          <w:tab/>
+        </w:r>
+        <w:r>
+          <w:rPr>
+            <w:noProof/>
+            <w:webHidden/>
+          </w:rPr>
+          <w:fldChar w:fldCharType="begin"/>
+        </w:r>
+        <w:r>
+          <w:rPr>
+            <w:noProof/>
+            <w:webHidden/>
+          </w:rPr>
+          <w:instrText xml:space="preserve"> PAGEREF _Toc160888269 \h </w:instrText>
+        </w:r>
+        <w:r>
+          <w:rPr>
+            <w:noProof/>
+            <w:webHidden/>
+          </w:rPr>
+        </w:r>
+        <w:r>
+          <w:rPr>
+            <w:noProof/>
+            <w:webHidden/>
+          </w:rPr>
+          <w:fldChar w:fldCharType="separate"/>
+        </w:r>
+        <w:r>
+          <w:rPr>
+            <w:noProof/>
+            <w:webHidden/>
+          </w:rPr>
+          <w:t>4</w:t>
+        </w:r>
+        <w:r>
+          <w:rPr>
+            <w:noProof/>
+            <w:webHidden/>
+          </w:rPr>
+          <w:fldChar w:fldCharType="end"/>
+        </w:r>
+      </w:hyperlink>
+    </w:p>
+    <w:p>
+      <w:pPr>
+        <w:pStyle w:val="TOC1"/>
+        <w:rPr>
+          <w:rFonts w:eastAsiaTheme="minorEastAsia"/>
+          <w:b w:val="0"/>
+          <w:bCs w:val="0"/>
+          <w:noProof/>
+          <w:lang w:eastAsia="en-IN"/>
+        </w:rPr>
+      </w:pPr>
+      <w:hyperlink w:anchor="_Toc160888270" w:history="1">
+        <w:r>
+          <w:rPr>
+            <w:rStyle w:val="Hyperlink"/>
+            <w:noProof/>
+          </w:rPr>
           <w:t>6. Testing Methodology</w:t>
         </w:r>
         <w:r>
@@ -331,7 +410,7 @@
             <w:noProof/>
             <w:webHidden/>
           </w:rPr>
-          <w:instrText xml:space="preserve"> PAGEREF _Toc160826481 \h </w:instrText>
+          <w:instrText xml:space="preserve"> PAGEREF _Toc160888270 \h </w:instrText>
         </w:r>
         <w:r>
           <w:rPr>
@@ -399,7 +478,7 @@
           <w:color w:val="auto"/>
         </w:rPr>
       </w:pPr>
-      <w:bookmarkStart w:id="0" w:name="_Toc160826477"/>
+      <w:bookmarkStart w:id="0" w:name="_Toc160888265"/>
       <w:r>
         <w:rPr>
           <w:rFonts w:ascii="Times New Roman" w:hAnsi="Times New Roman" w:cs="Times New Roman"/>
@@ -545,7 +624,7 @@
           <w:color w:val="auto"/>
         </w:rPr>
       </w:pPr>
-      <w:bookmarkStart w:id="1" w:name="_Toc160826478"/>
+      <w:bookmarkStart w:id="1" w:name="_Toc160888266"/>
       <w:r>
         <w:rPr>
           <w:rFonts w:ascii="Times New Roman" w:hAnsi="Times New Roman" w:cs="Times New Roman"/>
@@ -656,7 +735,7 @@
           <w:color w:val="auto"/>
         </w:rPr>
       </w:pPr>
-      <w:bookmarkStart w:id="2" w:name="_Toc160826479"/>
+      <w:bookmarkStart w:id="2" w:name="_Toc160888267"/>
       <w:r>
         <w:rPr>
           <w:rFonts w:ascii="Times New Roman" w:hAnsi="Times New Roman" w:cs="Times New Roman"/>
@@ -665,15 +744,741 @@
           <w:color w:val="auto"/>
         </w:rPr>
         <w:lastRenderedPageBreak/>
+        <w:t>3. Methodology</w:t>
+      </w:r>
+      <w:bookmarkEnd w:id="2"/>
+    </w:p>
+    <w:p>
+      <w:pPr>
+        <w:rPr>
+          <w:rFonts w:ascii="Times New Roman" w:hAnsi="Times New Roman" w:cs="Times New Roman"/>
+        </w:rPr>
+      </w:pPr>
+      <w:r>
+        <w:rPr>
+          <w:rFonts w:ascii="Times New Roman" w:hAnsi="Times New Roman" w:cs="Times New Roman"/>
+        </w:rPr>
+        <w:t>1</w:t>
+      </w:r>
+      <w:r>
+        <w:rPr>
+          <w:rFonts w:ascii="Times New Roman" w:hAnsi="Times New Roman" w:cs="Times New Roman"/>
+        </w:rPr>
+        <w:t>.</w:t>
+      </w:r>
+      <w:r>
+        <w:rPr>
+          <w:rFonts w:ascii="Times New Roman" w:hAnsi="Times New Roman" w:cs="Times New Roman"/>
+        </w:rPr>
+        <w:t xml:space="preserve"> Initial Research and Analysis:</w:t>
+      </w:r>
+    </w:p>
+    <w:p>
+      <w:pPr>
+        <w:rPr>
+          <w:rFonts w:ascii="Times New Roman" w:hAnsi="Times New Roman" w:cs="Times New Roman"/>
+        </w:rPr>
+      </w:pPr>
+      <w:r>
+        <w:rPr>
+          <w:rFonts w:ascii="Times New Roman" w:hAnsi="Times New Roman" w:cs="Times New Roman"/>
+        </w:rPr>
+        <w:t>- Conduct a thorough analysis of existing hand gesture recognition, voice control, and human-computer interaction technologies.</w:t>
+      </w:r>
+    </w:p>
+    <w:p>
+      <w:pPr>
+        <w:rPr>
+          <w:rFonts w:ascii="Times New Roman" w:hAnsi="Times New Roman" w:cs="Times New Roman"/>
+        </w:rPr>
+      </w:pPr>
+      <w:r>
+        <w:rPr>
+          <w:rFonts w:ascii="Times New Roman" w:hAnsi="Times New Roman" w:cs="Times New Roman"/>
+        </w:rPr>
+        <w:t>- Identify potential challenges and opportunities associated with integrating these technologies into a unified Gesture and Voice Control application.</w:t>
+      </w:r>
+    </w:p>
+    <w:p>
+      <w:pPr>
+        <w:rPr>
+          <w:rFonts w:ascii="Times New Roman" w:hAnsi="Times New Roman" w:cs="Times New Roman"/>
+        </w:rPr>
+      </w:pPr>
+    </w:p>
+    <w:p>
+      <w:pPr>
+        <w:rPr>
+          <w:rFonts w:ascii="Times New Roman" w:hAnsi="Times New Roman" w:cs="Times New Roman"/>
+        </w:rPr>
+      </w:pPr>
+      <w:r>
+        <w:rPr>
+          <w:rFonts w:ascii="Times New Roman" w:hAnsi="Times New Roman" w:cs="Times New Roman"/>
+        </w:rPr>
+        <w:t>2</w:t>
+      </w:r>
+      <w:r>
+        <w:rPr>
+          <w:rFonts w:ascii="Times New Roman" w:hAnsi="Times New Roman" w:cs="Times New Roman"/>
+        </w:rPr>
+        <w:t>.</w:t>
+      </w:r>
+      <w:r>
+        <w:rPr>
+          <w:rFonts w:ascii="Times New Roman" w:hAnsi="Times New Roman" w:cs="Times New Roman"/>
+        </w:rPr>
+        <w:t xml:space="preserve"> Technology Stack Selection:</w:t>
+      </w:r>
+    </w:p>
+    <w:p>
+      <w:pPr>
+        <w:rPr>
+          <w:rFonts w:ascii="Times New Roman" w:hAnsi="Times New Roman" w:cs="Times New Roman"/>
+        </w:rPr>
+      </w:pPr>
+      <w:r>
+        <w:rPr>
+          <w:rFonts w:ascii="Times New Roman" w:hAnsi="Times New Roman" w:cs="Times New Roman"/>
+        </w:rPr>
+        <w:t>- Choose Python as the primary programming language due to its versatility and extensive libraries.</w:t>
+      </w:r>
+    </w:p>
+    <w:p>
+      <w:pPr>
+        <w:rPr>
+          <w:rFonts w:ascii="Times New Roman" w:hAnsi="Times New Roman" w:cs="Times New Roman"/>
+        </w:rPr>
+      </w:pPr>
+      <w:r>
+        <w:rPr>
+          <w:rFonts w:ascii="Times New Roman" w:hAnsi="Times New Roman" w:cs="Times New Roman"/>
+        </w:rPr>
+        <w:t xml:space="preserve">- Leverage OpenCV for hand gesture recognition, TensorFlow for machine learning models, and </w:t>
+      </w:r>
+      <w:proofErr w:type="spellStart"/>
+      <w:r>
+        <w:rPr>
+          <w:rFonts w:ascii="Times New Roman" w:hAnsi="Times New Roman" w:cs="Times New Roman"/>
+        </w:rPr>
+        <w:t>SpeechRecognition</w:t>
+      </w:r>
+      <w:proofErr w:type="spellEnd"/>
+      <w:r>
+        <w:rPr>
+          <w:rFonts w:ascii="Times New Roman" w:hAnsi="Times New Roman" w:cs="Times New Roman"/>
+        </w:rPr>
+        <w:t xml:space="preserve"> for voice processing.</w:t>
+      </w:r>
+    </w:p>
+    <w:p>
+      <w:pPr>
+        <w:rPr>
+          <w:rFonts w:ascii="Times New Roman" w:hAnsi="Times New Roman" w:cs="Times New Roman"/>
+        </w:rPr>
+      </w:pPr>
+      <w:r>
+        <w:rPr>
+          <w:rFonts w:ascii="Times New Roman" w:hAnsi="Times New Roman" w:cs="Times New Roman"/>
+        </w:rPr>
+        <w:t>- Select appropriate frameworks and libraries for GUI development and integration with NLP, ensuring a robust and scalable foundation.</w:t>
+      </w:r>
+    </w:p>
+    <w:p>
+      <w:pPr>
+        <w:rPr>
+          <w:rFonts w:ascii="Times New Roman" w:hAnsi="Times New Roman" w:cs="Times New Roman"/>
+        </w:rPr>
+      </w:pPr>
+    </w:p>
+    <w:p>
+      <w:pPr>
+        <w:rPr>
+          <w:rFonts w:ascii="Times New Roman" w:hAnsi="Times New Roman" w:cs="Times New Roman"/>
+        </w:rPr>
+      </w:pPr>
+      <w:r>
+        <w:rPr>
+          <w:rFonts w:ascii="Times New Roman" w:hAnsi="Times New Roman" w:cs="Times New Roman"/>
+        </w:rPr>
+        <w:t>3</w:t>
+      </w:r>
+      <w:r>
+        <w:rPr>
+          <w:rFonts w:ascii="Times New Roman" w:hAnsi="Times New Roman" w:cs="Times New Roman"/>
+        </w:rPr>
+        <w:t>.</w:t>
+      </w:r>
+      <w:r>
+        <w:rPr>
+          <w:rFonts w:ascii="Times New Roman" w:hAnsi="Times New Roman" w:cs="Times New Roman"/>
+        </w:rPr>
+        <w:t xml:space="preserve"> Hand Gesture Recognition Development:</w:t>
+      </w:r>
+    </w:p>
+    <w:p>
+      <w:pPr>
+        <w:rPr>
+          <w:rFonts w:ascii="Times New Roman" w:hAnsi="Times New Roman" w:cs="Times New Roman"/>
+        </w:rPr>
+      </w:pPr>
+      <w:r>
+        <w:rPr>
+          <w:rFonts w:ascii="Times New Roman" w:hAnsi="Times New Roman" w:cs="Times New Roman"/>
+        </w:rPr>
+        <w:t>- Implement computer vision algorithms using OpenCV to detect and interpret hand gestures accurately.</w:t>
+      </w:r>
+    </w:p>
+    <w:p>
+      <w:pPr>
+        <w:rPr>
+          <w:rFonts w:ascii="Times New Roman" w:hAnsi="Times New Roman" w:cs="Times New Roman"/>
+        </w:rPr>
+      </w:pPr>
+      <w:r>
+        <w:rPr>
+          <w:rFonts w:ascii="Times New Roman" w:hAnsi="Times New Roman" w:cs="Times New Roman"/>
+        </w:rPr>
+        <w:t>- Train machine learning models to recognize and differentiate between predefined gestures for volume control, mouse gestures, and virtual piano interactions.</w:t>
+      </w:r>
+    </w:p>
+    <w:p>
+      <w:pPr>
+        <w:rPr>
+          <w:rFonts w:ascii="Times New Roman" w:hAnsi="Times New Roman" w:cs="Times New Roman"/>
+        </w:rPr>
+      </w:pPr>
+      <w:r>
+        <w:rPr>
+          <w:rFonts w:ascii="Times New Roman" w:hAnsi="Times New Roman" w:cs="Times New Roman"/>
+        </w:rPr>
+        <w:t>- Continuously refine the models through iterative testing and feedback loops.</w:t>
+      </w:r>
+    </w:p>
+    <w:p>
+      <w:pPr>
+        <w:rPr>
+          <w:rFonts w:ascii="Times New Roman" w:hAnsi="Times New Roman" w:cs="Times New Roman"/>
+        </w:rPr>
+      </w:pPr>
+    </w:p>
+    <w:p>
+      <w:pPr>
+        <w:rPr>
+          <w:rFonts w:ascii="Times New Roman" w:hAnsi="Times New Roman" w:cs="Times New Roman"/>
+        </w:rPr>
+      </w:pPr>
+      <w:r>
+        <w:rPr>
+          <w:rFonts w:ascii="Times New Roman" w:hAnsi="Times New Roman" w:cs="Times New Roman"/>
+        </w:rPr>
         <w:t>4</w:t>
       </w:r>
       <w:r>
         <w:rPr>
           <w:rFonts w:ascii="Times New Roman" w:hAnsi="Times New Roman" w:cs="Times New Roman"/>
+        </w:rPr>
+        <w:t>.</w:t>
+      </w:r>
+      <w:r>
+        <w:rPr>
+          <w:rFonts w:ascii="Times New Roman" w:hAnsi="Times New Roman" w:cs="Times New Roman"/>
+        </w:rPr>
+        <w:t xml:space="preserve"> Mouse Control Implementation:</w:t>
+      </w:r>
+    </w:p>
+    <w:p>
+      <w:pPr>
+        <w:rPr>
+          <w:rFonts w:ascii="Times New Roman" w:hAnsi="Times New Roman" w:cs="Times New Roman"/>
+        </w:rPr>
+      </w:pPr>
+      <w:r>
+        <w:rPr>
+          <w:rFonts w:ascii="Times New Roman" w:hAnsi="Times New Roman" w:cs="Times New Roman"/>
+        </w:rPr>
+        <w:t>- Develop algorithms for translating hand gestures into mouse control actions, including cursor movement, clicks, and scrolls.</w:t>
+      </w:r>
+    </w:p>
+    <w:p>
+      <w:pPr>
+        <w:rPr>
+          <w:rFonts w:ascii="Times New Roman" w:hAnsi="Times New Roman" w:cs="Times New Roman"/>
+        </w:rPr>
+      </w:pPr>
+      <w:r>
+        <w:rPr>
+          <w:rFonts w:ascii="Times New Roman" w:hAnsi="Times New Roman" w:cs="Times New Roman"/>
+        </w:rPr>
+        <w:t>- Optimize for responsiveness and precision to provide users with a seamless and natural alternative to traditional mouse input.</w:t>
+      </w:r>
+    </w:p>
+    <w:p>
+      <w:pPr>
+        <w:rPr>
+          <w:rFonts w:ascii="Times New Roman" w:hAnsi="Times New Roman" w:cs="Times New Roman"/>
+        </w:rPr>
+      </w:pPr>
+    </w:p>
+    <w:p>
+      <w:pPr>
+        <w:rPr>
+          <w:rFonts w:ascii="Times New Roman" w:hAnsi="Times New Roman" w:cs="Times New Roman"/>
+        </w:rPr>
+      </w:pPr>
+      <w:r>
+        <w:rPr>
+          <w:rFonts w:ascii="Times New Roman" w:hAnsi="Times New Roman" w:cs="Times New Roman"/>
+        </w:rPr>
+        <w:t>5</w:t>
+      </w:r>
+      <w:r>
+        <w:rPr>
+          <w:rFonts w:ascii="Times New Roman" w:hAnsi="Times New Roman" w:cs="Times New Roman"/>
+        </w:rPr>
+        <w:t>.</w:t>
+      </w:r>
+      <w:r>
+        <w:rPr>
+          <w:rFonts w:ascii="Times New Roman" w:hAnsi="Times New Roman" w:cs="Times New Roman"/>
+        </w:rPr>
+        <w:t xml:space="preserve"> Gesture-based Image Slideshow and Music </w:t>
+      </w:r>
+      <w:proofErr w:type="gramStart"/>
+      <w:r>
+        <w:rPr>
+          <w:rFonts w:ascii="Times New Roman" w:hAnsi="Times New Roman" w:cs="Times New Roman"/>
+        </w:rPr>
+        <w:t>Player:*</w:t>
+      </w:r>
+      <w:proofErr w:type="gramEnd"/>
+      <w:r>
+        <w:rPr>
+          <w:rFonts w:ascii="Times New Roman" w:hAnsi="Times New Roman" w:cs="Times New Roman"/>
+        </w:rPr>
+        <w:t>*</w:t>
+      </w:r>
+    </w:p>
+    <w:p>
+      <w:pPr>
+        <w:rPr>
+          <w:rFonts w:ascii="Times New Roman" w:hAnsi="Times New Roman" w:cs="Times New Roman"/>
+        </w:rPr>
+      </w:pPr>
+      <w:r>
+        <w:rPr>
+          <w:rFonts w:ascii="Times New Roman" w:hAnsi="Times New Roman" w:cs="Times New Roman"/>
+        </w:rPr>
+        <w:t>- Integrate gesture-based controls for navigating through images in a slideshow and controlling music playback.</w:t>
+      </w:r>
+    </w:p>
+    <w:p>
+      <w:pPr>
+        <w:rPr>
+          <w:rFonts w:ascii="Times New Roman" w:hAnsi="Times New Roman" w:cs="Times New Roman"/>
+        </w:rPr>
+      </w:pPr>
+      <w:r>
+        <w:rPr>
+          <w:rFonts w:ascii="Times New Roman" w:hAnsi="Times New Roman" w:cs="Times New Roman"/>
+        </w:rPr>
+        <w:t>- Implement intuitive gestures for actions such as play/pause, volume adjustment, and skipping tracks.</w:t>
+      </w:r>
+    </w:p>
+    <w:p>
+      <w:pPr>
+        <w:rPr>
+          <w:rFonts w:ascii="Times New Roman" w:hAnsi="Times New Roman" w:cs="Times New Roman"/>
+        </w:rPr>
+      </w:pPr>
+    </w:p>
+    <w:p>
+      <w:pPr>
+        <w:rPr>
+          <w:rFonts w:ascii="Times New Roman" w:hAnsi="Times New Roman" w:cs="Times New Roman"/>
+        </w:rPr>
+      </w:pPr>
+      <w:r>
+        <w:rPr>
+          <w:rFonts w:ascii="Times New Roman" w:hAnsi="Times New Roman" w:cs="Times New Roman"/>
+        </w:rPr>
+        <w:t>6</w:t>
+      </w:r>
+      <w:r>
+        <w:rPr>
+          <w:rFonts w:ascii="Times New Roman" w:hAnsi="Times New Roman" w:cs="Times New Roman"/>
+        </w:rPr>
+        <w:t>.</w:t>
+      </w:r>
+      <w:r>
+        <w:rPr>
+          <w:rFonts w:ascii="Times New Roman" w:hAnsi="Times New Roman" w:cs="Times New Roman"/>
+        </w:rPr>
+        <w:t xml:space="preserve"> Virtual Piano Development:</w:t>
+      </w:r>
+    </w:p>
+    <w:p>
+      <w:pPr>
+        <w:rPr>
+          <w:rFonts w:ascii="Times New Roman" w:hAnsi="Times New Roman" w:cs="Times New Roman"/>
+        </w:rPr>
+      </w:pPr>
+      <w:r>
+        <w:rPr>
+          <w:rFonts w:ascii="Times New Roman" w:hAnsi="Times New Roman" w:cs="Times New Roman"/>
+        </w:rPr>
+        <w:t>- Create a virtual piano interface that responds to hand gestures for playing musical notes.</w:t>
+      </w:r>
+    </w:p>
+    <w:p>
+      <w:pPr>
+        <w:rPr>
+          <w:rFonts w:ascii="Times New Roman" w:hAnsi="Times New Roman" w:cs="Times New Roman"/>
+        </w:rPr>
+      </w:pPr>
+      <w:r>
+        <w:rPr>
+          <w:rFonts w:ascii="Times New Roman" w:hAnsi="Times New Roman" w:cs="Times New Roman"/>
+        </w:rPr>
+        <w:t>- Incorporate features for different musical scales, tempo adjustments, and expressive control through gestures.</w:t>
+      </w:r>
+    </w:p>
+    <w:p>
+      <w:pPr>
+        <w:rPr>
+          <w:rFonts w:ascii="Times New Roman" w:hAnsi="Times New Roman" w:cs="Times New Roman"/>
+        </w:rPr>
+      </w:pPr>
+    </w:p>
+    <w:p>
+      <w:pPr>
+        <w:rPr>
+          <w:rFonts w:ascii="Times New Roman" w:hAnsi="Times New Roman" w:cs="Times New Roman"/>
+        </w:rPr>
+      </w:pPr>
+      <w:r>
+        <w:rPr>
+          <w:rFonts w:ascii="Times New Roman" w:hAnsi="Times New Roman" w:cs="Times New Roman"/>
+        </w:rPr>
+        <w:t>7</w:t>
+      </w:r>
+      <w:r>
+        <w:rPr>
+          <w:rFonts w:ascii="Times New Roman" w:hAnsi="Times New Roman" w:cs="Times New Roman"/>
+        </w:rPr>
+        <w:t>.</w:t>
+      </w:r>
+      <w:r>
+        <w:rPr>
+          <w:rFonts w:ascii="Times New Roman" w:hAnsi="Times New Roman" w:cs="Times New Roman"/>
+        </w:rPr>
+        <w:t xml:space="preserve"> Voice Control Using NLP:</w:t>
+      </w:r>
+    </w:p>
+    <w:p>
+      <w:pPr>
+        <w:rPr>
+          <w:rFonts w:ascii="Times New Roman" w:hAnsi="Times New Roman" w:cs="Times New Roman"/>
+        </w:rPr>
+      </w:pPr>
+      <w:r>
+        <w:rPr>
+          <w:rFonts w:ascii="Times New Roman" w:hAnsi="Times New Roman" w:cs="Times New Roman"/>
+        </w:rPr>
+        <w:t>- Implement a natural language processing (NLP) system to process voice commands and control the entire application.</w:t>
+      </w:r>
+    </w:p>
+    <w:p>
+      <w:pPr>
+        <w:rPr>
+          <w:rFonts w:ascii="Times New Roman" w:hAnsi="Times New Roman" w:cs="Times New Roman"/>
+        </w:rPr>
+      </w:pPr>
+      <w:r>
+        <w:rPr>
+          <w:rFonts w:ascii="Times New Roman" w:hAnsi="Times New Roman" w:cs="Times New Roman"/>
+        </w:rPr>
+        <w:t>- Train the NLP model to understand a diverse range of voice inputs, ensuring accuracy and adaptability.</w:t>
+      </w:r>
+    </w:p>
+    <w:p>
+      <w:pPr>
+        <w:rPr>
+          <w:rFonts w:ascii="Times New Roman" w:hAnsi="Times New Roman" w:cs="Times New Roman"/>
+        </w:rPr>
+      </w:pPr>
+    </w:p>
+    <w:p>
+      <w:pPr>
+        <w:rPr>
+          <w:rFonts w:ascii="Times New Roman" w:hAnsi="Times New Roman" w:cs="Times New Roman"/>
+        </w:rPr>
+      </w:pPr>
+      <w:r>
+        <w:rPr>
+          <w:rFonts w:ascii="Times New Roman" w:hAnsi="Times New Roman" w:cs="Times New Roman"/>
+        </w:rPr>
+        <w:t>8</w:t>
+      </w:r>
+      <w:r>
+        <w:rPr>
+          <w:rFonts w:ascii="Times New Roman" w:hAnsi="Times New Roman" w:cs="Times New Roman"/>
+        </w:rPr>
+        <w:t>.</w:t>
+      </w:r>
+      <w:r>
+        <w:rPr>
+          <w:rFonts w:ascii="Times New Roman" w:hAnsi="Times New Roman" w:cs="Times New Roman"/>
+        </w:rPr>
+        <w:t xml:space="preserve"> Integration and User Interface Design:</w:t>
+      </w:r>
+    </w:p>
+    <w:p>
+      <w:pPr>
+        <w:rPr>
+          <w:rFonts w:ascii="Times New Roman" w:hAnsi="Times New Roman" w:cs="Times New Roman"/>
+        </w:rPr>
+      </w:pPr>
+      <w:r>
+        <w:rPr>
+          <w:rFonts w:ascii="Times New Roman" w:hAnsi="Times New Roman" w:cs="Times New Roman"/>
+        </w:rPr>
+        <w:t>- Integrate individual features into a unified application with a cohesive user interface.</w:t>
+      </w:r>
+    </w:p>
+    <w:p>
+      <w:pPr>
+        <w:rPr>
+          <w:rFonts w:ascii="Times New Roman" w:hAnsi="Times New Roman" w:cs="Times New Roman"/>
+        </w:rPr>
+      </w:pPr>
+      <w:r>
+        <w:rPr>
+          <w:rFonts w:ascii="Times New Roman" w:hAnsi="Times New Roman" w:cs="Times New Roman"/>
+        </w:rPr>
+        <w:t>- Design an intuitive and visually appealing interface that provides users with clear feedback on recognized gestures and voice commands.</w:t>
+      </w:r>
+    </w:p>
+    <w:p>
+      <w:pPr>
+        <w:rPr>
+          <w:rFonts w:ascii="Times New Roman" w:hAnsi="Times New Roman" w:cs="Times New Roman"/>
+        </w:rPr>
+      </w:pPr>
+    </w:p>
+    <w:p>
+      <w:pPr>
+        <w:rPr>
+          <w:rFonts w:ascii="Times New Roman" w:hAnsi="Times New Roman" w:cs="Times New Roman"/>
+        </w:rPr>
+      </w:pPr>
+      <w:r>
+        <w:rPr>
+          <w:rFonts w:ascii="Times New Roman" w:hAnsi="Times New Roman" w:cs="Times New Roman"/>
+        </w:rPr>
+        <w:t>9</w:t>
+      </w:r>
+      <w:r>
+        <w:rPr>
+          <w:rFonts w:ascii="Times New Roman" w:hAnsi="Times New Roman" w:cs="Times New Roman"/>
+        </w:rPr>
+        <w:t>.</w:t>
+      </w:r>
+      <w:r>
+        <w:rPr>
+          <w:rFonts w:ascii="Times New Roman" w:hAnsi="Times New Roman" w:cs="Times New Roman"/>
+        </w:rPr>
+        <w:t xml:space="preserve"> Testing and Iteration:</w:t>
+      </w:r>
+    </w:p>
+    <w:p>
+      <w:pPr>
+        <w:rPr>
+          <w:rFonts w:ascii="Times New Roman" w:hAnsi="Times New Roman" w:cs="Times New Roman"/>
+        </w:rPr>
+      </w:pPr>
+      <w:r>
+        <w:rPr>
+          <w:rFonts w:ascii="Times New Roman" w:hAnsi="Times New Roman" w:cs="Times New Roman"/>
+        </w:rPr>
+        <w:t>- Conduct rigorous testing across various scenarios, including different environments, user demographics, and hardware configurations.</w:t>
+      </w:r>
+    </w:p>
+    <w:p>
+      <w:pPr>
+        <w:rPr>
+          <w:rFonts w:ascii="Times New Roman" w:hAnsi="Times New Roman" w:cs="Times New Roman"/>
+        </w:rPr>
+      </w:pPr>
+      <w:r>
+        <w:rPr>
+          <w:rFonts w:ascii="Times New Roman" w:hAnsi="Times New Roman" w:cs="Times New Roman"/>
+        </w:rPr>
+        <w:t>- Gather user feedback through usability testing sessions and iterate on the application to address identified issues and enhance user experience.</w:t>
+      </w:r>
+    </w:p>
+    <w:p>
+      <w:pPr>
+        <w:rPr>
+          <w:rFonts w:ascii="Times New Roman" w:hAnsi="Times New Roman" w:cs="Times New Roman"/>
+        </w:rPr>
+      </w:pPr>
+    </w:p>
+    <w:p>
+      <w:pPr>
+        <w:rPr>
+          <w:rFonts w:ascii="Times New Roman" w:hAnsi="Times New Roman" w:cs="Times New Roman"/>
+        </w:rPr>
+      </w:pPr>
+      <w:r>
+        <w:rPr>
+          <w:rFonts w:ascii="Times New Roman" w:hAnsi="Times New Roman" w:cs="Times New Roman"/>
+        </w:rPr>
+        <w:t>1</w:t>
+      </w:r>
+      <w:r>
+        <w:rPr>
+          <w:rFonts w:ascii="Times New Roman" w:hAnsi="Times New Roman" w:cs="Times New Roman"/>
+        </w:rPr>
+        <w:t>0</w:t>
+      </w:r>
+      <w:r>
+        <w:rPr>
+          <w:rFonts w:ascii="Times New Roman" w:hAnsi="Times New Roman" w:cs="Times New Roman"/>
+        </w:rPr>
+        <w:t>.</w:t>
+      </w:r>
+      <w:r>
+        <w:rPr>
+          <w:rFonts w:ascii="Times New Roman" w:hAnsi="Times New Roman" w:cs="Times New Roman"/>
+        </w:rPr>
+        <w:t xml:space="preserve"> Documentation:</w:t>
+      </w:r>
+    </w:p>
+    <w:p>
+      <w:pPr>
+        <w:rPr>
+          <w:rFonts w:ascii="Times New Roman" w:hAnsi="Times New Roman" w:cs="Times New Roman"/>
+        </w:rPr>
+      </w:pPr>
+      <w:r>
+        <w:rPr>
+          <w:rFonts w:ascii="Times New Roman" w:hAnsi="Times New Roman" w:cs="Times New Roman"/>
+        </w:rPr>
+        <w:t>- Create comprehensive documentation for developers, outlining algorithms, models, and APIs.</w:t>
+      </w:r>
+    </w:p>
+    <w:p>
+      <w:pPr>
+        <w:rPr>
+          <w:rFonts w:ascii="Times New Roman" w:hAnsi="Times New Roman" w:cs="Times New Roman"/>
+        </w:rPr>
+      </w:pPr>
+      <w:r>
+        <w:rPr>
+          <w:rFonts w:ascii="Times New Roman" w:hAnsi="Times New Roman" w:cs="Times New Roman"/>
+        </w:rPr>
+        <w:t>- Develop user documentation to guide end-users on how to use the application effectively.</w:t>
+      </w:r>
+    </w:p>
+    <w:p>
+      <w:pPr>
+        <w:rPr>
+          <w:rFonts w:ascii="Times New Roman" w:hAnsi="Times New Roman" w:cs="Times New Roman"/>
+        </w:rPr>
+      </w:pPr>
+    </w:p>
+    <w:p>
+      <w:pPr>
+        <w:rPr>
+          <w:rFonts w:ascii="Times New Roman" w:hAnsi="Times New Roman" w:cs="Times New Roman"/>
+        </w:rPr>
+      </w:pPr>
+      <w:r>
+        <w:rPr>
+          <w:rFonts w:ascii="Times New Roman" w:hAnsi="Times New Roman" w:cs="Times New Roman"/>
+        </w:rPr>
+        <w:t>1</w:t>
+      </w:r>
+      <w:r>
+        <w:rPr>
+          <w:rFonts w:ascii="Times New Roman" w:hAnsi="Times New Roman" w:cs="Times New Roman"/>
+        </w:rPr>
+        <w:t>1</w:t>
+      </w:r>
+      <w:r>
+        <w:rPr>
+          <w:rFonts w:ascii="Times New Roman" w:hAnsi="Times New Roman" w:cs="Times New Roman"/>
+        </w:rPr>
+        <w:t>.</w:t>
+      </w:r>
+      <w:r>
+        <w:rPr>
+          <w:rFonts w:ascii="Times New Roman" w:hAnsi="Times New Roman" w:cs="Times New Roman"/>
+        </w:rPr>
+        <w:t xml:space="preserve"> Usability and Accessibility Testing:</w:t>
+      </w:r>
+    </w:p>
+    <w:p>
+      <w:pPr>
+        <w:rPr>
+          <w:rFonts w:ascii="Times New Roman" w:hAnsi="Times New Roman" w:cs="Times New Roman"/>
+        </w:rPr>
+      </w:pPr>
+      <w:r>
+        <w:rPr>
+          <w:rFonts w:ascii="Times New Roman" w:hAnsi="Times New Roman" w:cs="Times New Roman"/>
+        </w:rPr>
+        <w:t>- Prioritize usability and accessibility testing to ensure that the application is user-friendly and inclusive for individuals with diverse abilities.</w:t>
+      </w:r>
+    </w:p>
+    <w:p>
+      <w:pPr>
+        <w:rPr>
+          <w:rFonts w:ascii="Times New Roman" w:hAnsi="Times New Roman" w:cs="Times New Roman"/>
+        </w:rPr>
+      </w:pPr>
+    </w:p>
+    <w:p>
+      <w:pPr>
+        <w:rPr>
+          <w:rFonts w:ascii="Times New Roman" w:hAnsi="Times New Roman" w:cs="Times New Roman"/>
+        </w:rPr>
+      </w:pPr>
+      <w:r>
+        <w:rPr>
+          <w:rFonts w:ascii="Times New Roman" w:hAnsi="Times New Roman" w:cs="Times New Roman"/>
+        </w:rPr>
+        <w:t>The outlined methodology provides a structured approach for the development of the Gesture and Voice Control application, emphasizing iterative development, user feedback, and continuous improvement to deliver a robust and user-friendly product.</w:t>
+      </w:r>
+    </w:p>
+    <w:p>
+      <w:pPr>
+        <w:pStyle w:val="Heading1"/>
+        <w:rPr>
+          <w:rFonts w:ascii="Times New Roman" w:hAnsi="Times New Roman" w:cs="Times New Roman"/>
           <w:b/>
           <w:bCs/>
           <w:color w:val="auto"/>
         </w:rPr>
+      </w:pPr>
+      <w:bookmarkStart w:id="3" w:name="_Toc160888268"/>
+      <w:r>
+        <w:rPr>
+          <w:rFonts w:ascii="Times New Roman" w:hAnsi="Times New Roman" w:cs="Times New Roman"/>
+          <w:b/>
+          <w:bCs/>
+          <w:color w:val="auto"/>
+        </w:rPr>
+        <w:t>4</w:t>
+      </w:r>
+      <w:r>
+        <w:rPr>
+          <w:rFonts w:ascii="Times New Roman" w:hAnsi="Times New Roman" w:cs="Times New Roman"/>
+          <w:b/>
+          <w:bCs/>
+          <w:color w:val="auto"/>
+        </w:rPr>
         <w:t xml:space="preserve">. </w:t>
       </w:r>
       <w:r>
@@ -685,7 +1490,7 @@
         </w:rPr>
         <w:t>Hardware and Software Requirements</w:t>
       </w:r>
-      <w:bookmarkEnd w:id="2"/>
+      <w:bookmarkEnd w:id="3"/>
     </w:p>
     <w:p>
       <w:pPr>
@@ -1089,7 +1894,7 @@
           <w:color w:val="auto"/>
         </w:rPr>
       </w:pPr>
-      <w:bookmarkStart w:id="3" w:name="_Toc160826480"/>
+      <w:bookmarkStart w:id="4" w:name="_Toc160888269"/>
       <w:r>
         <w:rPr>
           <w:rFonts w:ascii="Times New Roman" w:hAnsi="Times New Roman" w:cs="Times New Roman"/>
@@ -1108,7 +1913,7 @@
         </w:rPr>
         <w:t>Resources and Limitations</w:t>
       </w:r>
-      <w:bookmarkEnd w:id="3"/>
+      <w:bookmarkEnd w:id="4"/>
     </w:p>
     <w:p>
       <w:pPr>
@@ -1339,7 +2144,6 @@
         <w:rPr>
           <w:rFonts w:ascii="Times New Roman" w:hAnsi="Times New Roman" w:cs="Times New Roman"/>
         </w:rPr>
-        <w:lastRenderedPageBreak/>
         <w:t>Environmental Factors: Changes in lighting conditions, background clutter, or occlusions can affect the performance of gesture recognition systems. Ensuring robustness to environmental variations is challenging.</w:t>
       </w:r>
     </w:p>
@@ -1390,6 +2194,7 @@
         <w:rPr>
           <w:rFonts w:ascii="Times New Roman" w:hAnsi="Times New Roman" w:cs="Times New Roman"/>
         </w:rPr>
+        <w:lastRenderedPageBreak/>
         <w:t>Hardware Dependency: The availability and quality of hardware components, such as cameras and microphones, can influence the performance and reliability of gesture control systems. Compatibility issues with different hardware configurations may arise.</w:t>
       </w:r>
     </w:p>
@@ -1485,7 +2290,7 @@
           <w:color w:val="auto"/>
         </w:rPr>
       </w:pPr>
-      <w:bookmarkStart w:id="4" w:name="_Toc160826481"/>
+      <w:bookmarkStart w:id="5" w:name="_Toc160888270"/>
       <w:r>
         <w:rPr>
           <w:rFonts w:ascii="Times New Roman" w:hAnsi="Times New Roman" w:cs="Times New Roman"/>
@@ -1504,7 +2309,7 @@
         </w:rPr>
         <w:t>Testing Methodology</w:t>
       </w:r>
-      <w:bookmarkEnd w:id="4"/>
+      <w:bookmarkEnd w:id="5"/>
     </w:p>
     <w:p>
       <w:pPr>
@@ -1621,53 +2426,53 @@
         <w:rPr>
           <w:rFonts w:ascii="Times New Roman" w:hAnsi="Times New Roman" w:cs="Times New Roman"/>
         </w:rPr>
+        <w:t xml:space="preserve">   - User Experience (UX): Evaluate the overall user experience, assessing the intuitiveness of gesture controls, responsiveness, and ease of interaction.</w:t>
+      </w:r>
+    </w:p>
+    <w:p>
+      <w:pPr>
+        <w:rPr>
+          <w:rFonts w:ascii="Times New Roman" w:hAnsi="Times New Roman" w:cs="Times New Roman"/>
+        </w:rPr>
+      </w:pPr>
+      <w:r>
+        <w:rPr>
+          <w:rFonts w:ascii="Times New Roman" w:hAnsi="Times New Roman" w:cs="Times New Roman"/>
+        </w:rPr>
+        <w:t xml:space="preserve">   - User Feedback: Gather feedback from users through surveys, interviews, or observation sessions to identify usability issues, preferences, and areas for improvement.</w:t>
+      </w:r>
+    </w:p>
+    <w:p>
+      <w:pPr>
+        <w:rPr>
+          <w:rFonts w:ascii="Times New Roman" w:hAnsi="Times New Roman" w:cs="Times New Roman"/>
+        </w:rPr>
+      </w:pPr>
+      <w:r>
+        <w:rPr>
+          <w:rFonts w:ascii="Times New Roman" w:hAnsi="Times New Roman" w:cs="Times New Roman"/>
+        </w:rPr>
+        <w:t xml:space="preserve">   - Accessibility: Ensure the application is accessible to users with diverse physical abilities by testing with individuals with varying hand sizes, dexterity levels, and motor impairments.</w:t>
+      </w:r>
+    </w:p>
+    <w:p>
+      <w:pPr>
+        <w:rPr>
+          <w:rFonts w:ascii="Times New Roman" w:hAnsi="Times New Roman" w:cs="Times New Roman"/>
+        </w:rPr>
+      </w:pPr>
+    </w:p>
+    <w:p>
+      <w:pPr>
+        <w:rPr>
+          <w:rFonts w:ascii="Times New Roman" w:hAnsi="Times New Roman" w:cs="Times New Roman"/>
+        </w:rPr>
+      </w:pPr>
+      <w:r>
+        <w:rPr>
+          <w:rFonts w:ascii="Times New Roman" w:hAnsi="Times New Roman" w:cs="Times New Roman"/>
+        </w:rPr>
         <w:lastRenderedPageBreak/>
-        <w:t xml:space="preserve">   - User Experience (UX): Evaluate the overall user experience, assessing the intuitiveness of gesture controls, responsiveness, and ease of interaction.</w:t>
-      </w:r>
-    </w:p>
-    <w:p>
-      <w:pPr>
-        <w:rPr>
-          <w:rFonts w:ascii="Times New Roman" w:hAnsi="Times New Roman" w:cs="Times New Roman"/>
-        </w:rPr>
-      </w:pPr>
-      <w:r>
-        <w:rPr>
-          <w:rFonts w:ascii="Times New Roman" w:hAnsi="Times New Roman" w:cs="Times New Roman"/>
-        </w:rPr>
-        <w:t xml:space="preserve">   - User Feedback: Gather feedback from users through surveys, interviews, or observation sessions to identify usability issues, preferences, and areas for improvement.</w:t>
-      </w:r>
-    </w:p>
-    <w:p>
-      <w:pPr>
-        <w:rPr>
-          <w:rFonts w:ascii="Times New Roman" w:hAnsi="Times New Roman" w:cs="Times New Roman"/>
-        </w:rPr>
-      </w:pPr>
-      <w:r>
-        <w:rPr>
-          <w:rFonts w:ascii="Times New Roman" w:hAnsi="Times New Roman" w:cs="Times New Roman"/>
-        </w:rPr>
-        <w:t xml:space="preserve">   - Accessibility: Ensure the application is accessible to users with diverse physical abilities by testing with individuals with varying hand sizes, dexterity levels, and motor impairments.</w:t>
-      </w:r>
-    </w:p>
-    <w:p>
-      <w:pPr>
-        <w:rPr>
-          <w:rFonts w:ascii="Times New Roman" w:hAnsi="Times New Roman" w:cs="Times New Roman"/>
-        </w:rPr>
-      </w:pPr>
-    </w:p>
-    <w:p>
-      <w:pPr>
-        <w:rPr>
-          <w:rFonts w:ascii="Times New Roman" w:hAnsi="Times New Roman" w:cs="Times New Roman"/>
-        </w:rPr>
-      </w:pPr>
-      <w:r>
-        <w:rPr>
-          <w:rFonts w:ascii="Times New Roman" w:hAnsi="Times New Roman" w:cs="Times New Roman"/>
-        </w:rPr>
         <w:t>3. Performance Testing:</w:t>
       </w:r>
     </w:p>

</xml_diff>